<commit_message>
edited creator statement and project reflection
</commit_message>
<xml_diff>
--- a/creator statement and project reflection.docx
+++ b/creator statement and project reflection.docx
@@ -38,7 +38,25 @@
     </w:p>
     <w:p>
       <w:r>
-        <w:t>In my project, I tell a story from my childhood golf summer camp tournament over the sounds of me practicing at my local driving range. I used a Zoom H5 Handy Recorder from the Hillman Library to capture my audio clips and a Logitech Blue Yeti USB microphone to record my narration. I layered appropriate sounds over different parts of the story, including practice swings, drives, and putts. My audio includes birds chirping, muffled music, and other people conversing at the range. I like how the background noise creates a fast-paced, succinct tone that merges well with the pace of my narration.</w:t>
+        <w:t xml:space="preserve">In my project, I </w:t>
+      </w:r>
+      <w:r>
+        <w:t xml:space="preserve">narrate a story </w:t>
+      </w:r>
+      <w:r>
+        <w:t xml:space="preserve">from </w:t>
+      </w:r>
+      <w:r>
+        <w:t>my</w:t>
+      </w:r>
+      <w:r>
+        <w:t xml:space="preserve"> childhood golf summer camp tournament over the sounds of me practicing at my local driving range. I used a Zoom H5 Handy Recorder from the Hillman Library to capture my audio clips and a Logitech Blue Yeti USB microphone to record my narration. I layered appropriate sounds over different parts of the story, including practice swings, drives, and putts. My audio includes birds chirping, muffled music, and other people conversing at the range. </w:t>
+      </w:r>
+      <w:r>
+        <w:t xml:space="preserve">The </w:t>
+      </w:r>
+      <w:r>
+        <w:t>background noise creates a fast-paced, succinct tone that merges well with the pace of my narration.</w:t>
       </w:r>
     </w:p>
     <w:p>
@@ -48,42 +66,134 @@
     </w:p>
     <w:p>
       <w:r>
-        <w:t xml:space="preserve">When I got home and reviewed my clips, it occurred to me that my brain filters out a lot of everyday background noise. My project suddenly became a lot more challenging. A lot of trucks and cars go unnoticed, as well as far-off conversations. The microphone I used was good, and it picked </w:t>
-      </w:r>
-      <w:r>
-        <w:t>up everything</w:t>
-      </w:r>
-      <w:r>
-        <w:t>. I knew my job editing would be easier the cleaner the audio I captured.</w:t>
-      </w:r>
-    </w:p>
-    <w:p>
-      <w:r>
-        <w:t>My next task was to combine my clips to tell a story. At this point, I only had sounds of me driving. I knew I would need more, maybe I could organize my clips in descending fashion, from driving, to chipping, to putting. This would wind the audience down from the loudest sounds of golf to the quiet soothing ones.</w:t>
-      </w:r>
-    </w:p>
-    <w:p>
-      <w:r>
-        <w:t>I decided to try to record other sounds, such as making coffee and brushing my teeth, to give the audience more of a sense of daily routine. These clips were difficult to record and made my project more confusing, so I scrapped them. I found that boiling my project down to the essence of golf painted a clearer picture of time, place, and setting. I have learned making errors is very important to learn how to make successes. I embraced some of the errors that occurred over the week, but some challenges were flat out annoying and frustrating.</w:t>
-      </w:r>
-    </w:p>
-    <w:p>
-      <w:r>
-        <w:t>I was still hesitant about my golf vision, so I went on a hike and recorded more sounds, and most of the clips were unusable. There were a lot of unwanted sounds, such as microphone rubbing and wind. If I attempted to record a hike again, I would bring a set of headphones to listen to make sure I was capturing what I intended.</w:t>
-      </w:r>
-    </w:p>
-    <w:p>
-      <w:r>
-        <w:t xml:space="preserve">As the deadline neared, I sat with a 1:30 “story” of pure golf sounds at the driving range. I felt it did tell a story in a way, but I felt that it was not enough. To add a human element, I decided to narrate a story </w:t>
-      </w:r>
+        <w:t xml:space="preserve">When I got home and reviewed my clips, it occurred to me that my brain filters out a lot of everyday background noise. I knew my job editing would be easier </w:t>
+      </w:r>
+      <w:r>
+        <w:t>if I could capture audio with minimal background noise</w:t>
+      </w:r>
+      <w:r>
+        <w:t xml:space="preserve">. </w:t>
+      </w:r>
+      <w:r>
+        <w:t>I ended up liking</w:t>
+      </w:r>
+      <w:r>
+        <w:t xml:space="preserve"> the way my narration sounded </w:t>
+      </w:r>
+      <w:r>
+        <w:t xml:space="preserve">including the background </w:t>
+      </w:r>
+      <w:r>
+        <w:t>noises</w:t>
+      </w:r>
+      <w:r>
+        <w:t xml:space="preserve"> at the range.</w:t>
+      </w:r>
+    </w:p>
+    <w:p>
+      <w:r>
+        <w:t xml:space="preserve">My next task was to combine my clips to tell a story. At this point, I only had sounds of me driving. I knew I would need more, maybe I could organize my clips in descending </w:t>
+      </w:r>
+      <w:r>
+        <w:t>order</w:t>
+      </w:r>
+      <w:r>
+        <w:t xml:space="preserve">, from driving, to chipping, to putting. This would wind the audience down from the loudest sounds of golf to the </w:t>
+      </w:r>
+      <w:r>
+        <w:t xml:space="preserve">more </w:t>
+      </w:r>
+      <w:r>
+        <w:t>soothing ones</w:t>
+      </w:r>
+      <w:r>
+        <w:t xml:space="preserve">, giving them a sense that the </w:t>
+      </w:r>
+      <w:r>
+        <w:t>story would conclude with putting.</w:t>
+      </w:r>
+    </w:p>
+    <w:p>
+      <w:r>
+        <w:t xml:space="preserve">I decided to </w:t>
+      </w:r>
+      <w:r>
+        <w:t>experiment with</w:t>
+      </w:r>
+      <w:r>
+        <w:t xml:space="preserve"> record</w:t>
+      </w:r>
+      <w:r>
+        <w:t>ing</w:t>
+      </w:r>
+      <w:r>
+        <w:t xml:space="preserve"> other sounds, such as making coffee and brushing my teeth, to give the audience more of a sense of daily routine. These clips were difficult to record and made my project more confusing, so I scrapped them. I found that </w:t>
+      </w:r>
+      <w:r>
+        <w:t>editing</w:t>
+      </w:r>
+      <w:r>
+        <w:t xml:space="preserve"> my project down to the essence of golf painted a clearer picture of time, place, and setting. I have learned making errors is very important to learn how to make successes. I embraced some of the errors that occurred over the week, </w:t>
+      </w:r>
+      <w:r>
+        <w:t>and</w:t>
+      </w:r>
+      <w:r>
+        <w:t xml:space="preserve"> some were flat out annoying and frustrating.</w:t>
+      </w:r>
+    </w:p>
+    <w:p>
+      <w:r>
+        <w:t>I was still hesitant about my golf vision, so I went on a hike and recorded more sounds</w:t>
+      </w:r>
+      <w:r>
+        <w:t>. M</w:t>
+      </w:r>
+      <w:r>
+        <w:t xml:space="preserve">ost of the clips were unusable. There were a lot of unwanted sounds, such as </w:t>
+      </w:r>
+      <w:r>
+        <w:t xml:space="preserve">accidentally rubbing the </w:t>
+      </w:r>
+      <w:r>
+        <w:t>microphone and wind. If I attempted to record a hike again, I would bring a set of headphones to listen to make sure I was capturing what I intended.</w:t>
+      </w:r>
+    </w:p>
+    <w:p>
       <w:r>
         <w:lastRenderedPageBreak/>
-        <w:t>from my childhood, which required rearranging clips and adjusting volumes. This narration added depth and sentimentality to my soundscape, making it more engaging and personal. I recorded two takes, and the first sounded the best. I did end up taking one sentence from the first take and replacing it with the exact sentence from the second take.</w:t>
-      </w:r>
-    </w:p>
-    <w:p>
-      <w:r>
-        <w:t>The project taught me about the complexities of creating good audio and storytelling. I realized real-life sounds often differ greatly from sounds we hear on television, the internet, and in cinema. I realized audio composition and engineering is a profession because this is a difficult process! This project was fun and I enjoyed the process.</w:t>
+        <w:t xml:space="preserve">As the deadline neared, I sat with a 1:30 “story” of pure golf sounds at the driving range. I felt it did tell a story in a way, but I felt that it was not enough. To add a human element, I decided to narrate a story from my childhood, which required rearranging clips and adjusting volumes. This narration added depth and sentimentality to my soundscape, making it more engaging and personal. I recorded two takes, and the first sounded the best. I </w:t>
+      </w:r>
+      <w:r>
+        <w:t>took</w:t>
+      </w:r>
+      <w:r>
+        <w:t xml:space="preserve"> one sentence from the first take and </w:t>
+      </w:r>
+      <w:r>
+        <w:t>replaced</w:t>
+      </w:r>
+      <w:r>
+        <w:t xml:space="preserve"> it with the </w:t>
+      </w:r>
+      <w:r>
+        <w:t>same</w:t>
+      </w:r>
+      <w:r>
+        <w:t xml:space="preserve"> sentence from the second take.</w:t>
+      </w:r>
+    </w:p>
+    <w:p>
+      <w:r>
+        <w:t xml:space="preserve">The project taught me about the complexities of creating good audio and storytelling. I realized real-life sounds often differ greatly from sounds we hear on television, the internet, and in cinema. I realized audio composition and engineering is a profession because this is a difficult process! This project was </w:t>
+      </w:r>
+      <w:proofErr w:type="gramStart"/>
+      <w:r>
+        <w:t>fun</w:t>
+      </w:r>
+      <w:proofErr w:type="gramEnd"/>
+      <w:r>
+        <w:t xml:space="preserve"> and I enjoyed the process.</w:t>
       </w:r>
       <w:r>
         <w:t xml:space="preserve"> </w:t>
@@ -101,7 +211,7 @@
           <w:noProof/>
         </w:rPr>
         <w:drawing>
-          <wp:inline distT="0" distB="0" distL="0" distR="0" wp14:anchorId="2FF96CA3" wp14:editId="5F072D7A">
+          <wp:inline distT="0" distB="0" distL="0" distR="0" wp14:anchorId="2FF96CA3" wp14:editId="74EC305E">
             <wp:extent cx="5943600" cy="3181350"/>
             <wp:effectExtent l="0" t="0" r="0" b="0"/>
             <wp:docPr id="2" name="Picture 2"/>
@@ -174,8 +284,13 @@
         <w:jc w:val="center"/>
       </w:pPr>
       <w:r>
-        <w:t>I recorded 15 minutes of rain and birds in my backyard</w:t>
-      </w:r>
+        <w:t xml:space="preserve">I recorded 15 minutes of rain and birds in my </w:t>
+      </w:r>
+      <w:proofErr w:type="gramStart"/>
+      <w:r>
+        <w:t>backyard</w:t>
+      </w:r>
+      <w:proofErr w:type="gramEnd"/>
     </w:p>
     <w:p>
       <w:pPr>
@@ -203,7 +318,7 @@
         </w:rPr>
         <w:lastRenderedPageBreak/>
         <w:drawing>
-          <wp:inline distT="0" distB="0" distL="0" distR="0" wp14:anchorId="62702A1B" wp14:editId="5094870F">
+          <wp:inline distT="0" distB="0" distL="0" distR="0" wp14:anchorId="62702A1B" wp14:editId="493AEEE9">
             <wp:extent cx="5943600" cy="3190875"/>
             <wp:effectExtent l="0" t="0" r="0" b="0"/>
             <wp:docPr id="3" name="Picture 3"/>
@@ -274,8 +389,13 @@
         <w:t>by</w:t>
       </w:r>
       <w:r>
-        <w:t xml:space="preserve"> driving balls at the range</w:t>
-      </w:r>
+        <w:t xml:space="preserve"> driving balls at the </w:t>
+      </w:r>
+      <w:proofErr w:type="gramStart"/>
+      <w:r>
+        <w:t>range</w:t>
+      </w:r>
+      <w:proofErr w:type="gramEnd"/>
     </w:p>
     <w:p>
       <w:pPr>
@@ -286,7 +406,7 @@
           <w:noProof/>
         </w:rPr>
         <w:drawing>
-          <wp:inline distT="0" distB="0" distL="0" distR="0" wp14:anchorId="5CCE801E" wp14:editId="64993B0D">
+          <wp:inline distT="0" distB="0" distL="0" distR="0" wp14:anchorId="5CCE801E" wp14:editId="42DA3BF5">
             <wp:extent cx="5943600" cy="3190875"/>
             <wp:effectExtent l="0" t="0" r="0" b="0"/>
             <wp:docPr id="4" name="Picture 4"/>
@@ -356,8 +476,13 @@
         <w:jc w:val="center"/>
       </w:pPr>
       <w:r>
-        <w:t>Story begins with ball dispensing machine, followed by drives, putts, and ends with me un-velcroing my glove</w:t>
-      </w:r>
+        <w:t xml:space="preserve">Story begins with ball dispensing machine, followed by drives, putts, and ends with me un-velcroing my </w:t>
+      </w:r>
+      <w:proofErr w:type="gramStart"/>
+      <w:r>
+        <w:t>glove</w:t>
+      </w:r>
+      <w:proofErr w:type="gramEnd"/>
     </w:p>
     <w:p>
       <w:r>
@@ -366,7 +491,7 @@
         </w:rPr>
         <w:lastRenderedPageBreak/>
         <w:drawing>
-          <wp:inline distT="0" distB="0" distL="0" distR="0" wp14:anchorId="28EB33A3" wp14:editId="3BCB5921">
+          <wp:inline distT="0" distB="0" distL="0" distR="0" wp14:anchorId="28EB33A3" wp14:editId="4975AF7D">
             <wp:extent cx="5943600" cy="3181350"/>
             <wp:effectExtent l="0" t="0" r="0" b="0"/>
             <wp:docPr id="1" name="Picture 1"/>
@@ -448,8 +573,13 @@
         <w:t>Added narration</w:t>
       </w:r>
       <w:r>
-        <w:t xml:space="preserve"> and moved around distinct sounds to fit the narration better</w:t>
-      </w:r>
+        <w:t xml:space="preserve"> and moved around distinct sounds to fit the narration </w:t>
+      </w:r>
+      <w:proofErr w:type="gramStart"/>
+      <w:r>
+        <w:t>better</w:t>
+      </w:r>
+      <w:proofErr w:type="gramEnd"/>
     </w:p>
     <w:sectPr>
       <w:headerReference w:type="default" r:id="rId11"/>

</xml_diff>